<commit_message>
Everything but result and reference
</commit_message>
<xml_diff>
--- a/ haptic-glove --username sreekar/CSUN 2010/CSUN 2010 Extended Abstract.docx
+++ b/ haptic-glove --username sreekar/CSUN 2010/CSUN 2010 Extended Abstract.docx
@@ -1468,39 +1468,7 @@
           <w:sz w:val="24"/>
           <w:szCs w:val="24"/>
         </w:rPr>
-        <w:t xml:space="preserve"> Adding to the capabilities of the Social Interaction Assistant, we </w:t>
-      </w:r>
-      <w:r>
-        <w:rPr>
-          <w:rFonts w:ascii="Times New Roman" w:hAnsi="Times New Roman" w:cs="Times New Roman"/>
-          <w:sz w:val="24"/>
-          <w:szCs w:val="24"/>
-        </w:rPr>
-        <w:t>are</w:t>
-      </w:r>
-      <w:r>
-        <w:rPr>
-          <w:rFonts w:ascii="Times New Roman" w:hAnsi="Times New Roman" w:cs="Times New Roman"/>
-          <w:sz w:val="24"/>
-          <w:szCs w:val="24"/>
-        </w:rPr>
-        <w:t xml:space="preserve"> add</w:t>
-      </w:r>
-      <w:r>
-        <w:rPr>
-          <w:rFonts w:ascii="Times New Roman" w:hAnsi="Times New Roman" w:cs="Times New Roman"/>
-          <w:sz w:val="24"/>
-          <w:szCs w:val="24"/>
-        </w:rPr>
-        <w:t>ing</w:t>
-      </w:r>
-      <w:r>
-        <w:rPr>
-          <w:rFonts w:ascii="Times New Roman" w:hAnsi="Times New Roman" w:cs="Times New Roman"/>
-          <w:sz w:val="24"/>
-          <w:szCs w:val="24"/>
-        </w:rPr>
-        <w:t xml:space="preserve"> the </w:t>
+        <w:t xml:space="preserve"> Adding to the capabilities of the Social Interaction Assistant, the </w:t>
       </w:r>
       <w:proofErr w:type="spellStart"/>
       <w:r>
@@ -1518,15 +1486,23 @@
           <w:sz w:val="24"/>
           <w:szCs w:val="24"/>
         </w:rPr>
-        <w:t xml:space="preserve"> Glove towards </w:t>
-      </w:r>
-      <w:r>
-        <w:rPr>
-          <w:rFonts w:ascii="Times New Roman" w:hAnsi="Times New Roman" w:cs="Times New Roman"/>
-          <w:sz w:val="24"/>
-          <w:szCs w:val="24"/>
-        </w:rPr>
-        <w:t>addressing the need to access facial expressions during interpersonal communicative conversations.</w:t>
+        <w:t xml:space="preserve"> Glove </w:t>
+      </w:r>
+      <w:r>
+        <w:rPr>
+          <w:rFonts w:ascii="Times New Roman" w:hAnsi="Times New Roman" w:cs="Times New Roman"/>
+          <w:sz w:val="24"/>
+          <w:szCs w:val="24"/>
+        </w:rPr>
+        <w:t>addresses</w:t>
+      </w:r>
+      <w:r>
+        <w:rPr>
+          <w:rFonts w:ascii="Times New Roman" w:hAnsi="Times New Roman" w:cs="Times New Roman"/>
+          <w:sz w:val="24"/>
+          <w:szCs w:val="24"/>
+        </w:rPr>
+        <w:t xml:space="preserve"> the need to access facial expressions during interpersonal communicative conversations.</w:t>
       </w:r>
       <w:r>
         <w:rPr>
@@ -1543,7 +1519,7 @@
           <w:rFonts w:ascii="Times New Roman" w:hAnsi="Times New Roman" w:cs="Times New Roman"/>
           <w:b/>
           <w:sz w:val="28"/>
-          <w:szCs w:val="28"/>
+          <w:szCs w:val="24"/>
         </w:rPr>
       </w:pPr>
       <w:r>
@@ -1551,21 +1527,264 @@
           <w:rFonts w:ascii="Times New Roman" w:hAnsi="Times New Roman" w:cs="Times New Roman"/>
           <w:b/>
           <w:sz w:val="28"/>
-          <w:szCs w:val="28"/>
-        </w:rPr>
-        <w:t xml:space="preserve">Construction of the </w:t>
+          <w:szCs w:val="24"/>
+        </w:rPr>
+        <w:t>Design Considerations:</w:t>
+      </w:r>
+    </w:p>
+    <w:p>
+      <w:pPr>
+        <w:rPr>
+          <w:rFonts w:ascii="Times New Roman" w:hAnsi="Times New Roman" w:cs="Times New Roman"/>
+          <w:sz w:val="24"/>
+          <w:szCs w:val="28"/>
+        </w:rPr>
+      </w:pPr>
+      <w:r>
+        <w:rPr>
+          <w:rFonts w:ascii="Times New Roman" w:hAnsi="Times New Roman" w:cs="Times New Roman"/>
+          <w:sz w:val="24"/>
+          <w:szCs w:val="28"/>
+        </w:rPr>
+        <w:t xml:space="preserve">People who are blind or visually impaired rely on their auditory senses to understand and comprehend the environment around them. Assistive technologies that use audio cues to deliver </w:t>
+      </w:r>
+      <w:r>
+        <w:rPr>
+          <w:rFonts w:ascii="Times New Roman" w:hAnsi="Times New Roman" w:cs="Times New Roman"/>
+          <w:sz w:val="24"/>
+          <w:szCs w:val="28"/>
+        </w:rPr>
+        <w:lastRenderedPageBreak/>
+        <w:t xml:space="preserve">information back to </w:t>
+      </w:r>
+      <w:r>
+        <w:rPr>
+          <w:rFonts w:ascii="Times New Roman" w:hAnsi="Times New Roman" w:cs="Times New Roman"/>
+          <w:sz w:val="24"/>
+          <w:szCs w:val="28"/>
+        </w:rPr>
+        <w:t>a</w:t>
+      </w:r>
+      <w:r>
+        <w:rPr>
+          <w:rFonts w:ascii="Times New Roman" w:hAnsi="Times New Roman" w:cs="Times New Roman"/>
+          <w:sz w:val="24"/>
+          <w:szCs w:val="28"/>
+        </w:rPr>
+        <w:t xml:space="preserve"> user can cause sensory overload leading to the rejection of any benefits that a device might offer. Especially during social interactions and bilateral conversations, it is imperative that any device should not hinder the primary sensory channel of the user. To this end, the proposed facial expression delivery mechanism uses the </w:t>
       </w:r>
       <w:proofErr w:type="spellStart"/>
       <w:r>
+        <w:rPr>
+          <w:rFonts w:ascii="Times New Roman" w:hAnsi="Times New Roman" w:cs="Times New Roman"/>
+          <w:sz w:val="24"/>
+          <w:szCs w:val="28"/>
+        </w:rPr>
+        <w:t>somatosensory</w:t>
+      </w:r>
+      <w:proofErr w:type="spellEnd"/>
+      <w:r>
+        <w:rPr>
+          <w:rFonts w:ascii="Times New Roman" w:hAnsi="Times New Roman" w:cs="Times New Roman"/>
+          <w:sz w:val="24"/>
+          <w:szCs w:val="28"/>
+        </w:rPr>
+        <w:t xml:space="preserve"> (touch) system to deliver facial expressions to the user while </w:t>
+      </w:r>
+      <w:r>
+        <w:rPr>
+          <w:rFonts w:ascii="Times New Roman" w:hAnsi="Times New Roman" w:cs="Times New Roman"/>
+          <w:sz w:val="24"/>
+          <w:szCs w:val="28"/>
+        </w:rPr>
+        <w:t xml:space="preserve">he/she is </w:t>
+      </w:r>
+      <w:r>
+        <w:rPr>
+          <w:rFonts w:ascii="Times New Roman" w:hAnsi="Times New Roman" w:cs="Times New Roman"/>
+          <w:sz w:val="24"/>
+          <w:szCs w:val="28"/>
+        </w:rPr>
+        <w:t xml:space="preserve">engaged in </w:t>
+      </w:r>
+      <w:r>
+        <w:rPr>
+          <w:rFonts w:ascii="Times New Roman" w:hAnsi="Times New Roman" w:cs="Times New Roman"/>
+          <w:sz w:val="24"/>
+          <w:szCs w:val="28"/>
+        </w:rPr>
+        <w:t>bilateral interaction</w:t>
+      </w:r>
+      <w:r>
+        <w:rPr>
+          <w:rFonts w:ascii="Times New Roman" w:hAnsi="Times New Roman" w:cs="Times New Roman"/>
+          <w:sz w:val="24"/>
+          <w:szCs w:val="28"/>
+        </w:rPr>
+        <w:t>s</w:t>
+      </w:r>
+      <w:r>
+        <w:rPr>
+          <w:rFonts w:ascii="Times New Roman" w:hAnsi="Times New Roman" w:cs="Times New Roman"/>
+          <w:sz w:val="24"/>
+          <w:szCs w:val="28"/>
+        </w:rPr>
+        <w:t xml:space="preserve">.  </w:t>
+      </w:r>
+      <w:r>
+        <w:rPr>
+          <w:rFonts w:ascii="Times New Roman" w:hAnsi="Times New Roman" w:cs="Times New Roman"/>
+          <w:sz w:val="24"/>
+          <w:szCs w:val="28"/>
+        </w:rPr>
+        <w:t xml:space="preserve">Currently, the device only delivers the 6 basic expressions (Smile, Anger, Disgust, Surprise, Sad and Fear) [REF] along with indications of when the face reaches neutral expression. </w:t>
+      </w:r>
+      <w:r>
+        <w:rPr>
+          <w:rFonts w:ascii="Times New Roman" w:hAnsi="Times New Roman" w:cs="Times New Roman"/>
+          <w:sz w:val="24"/>
+          <w:szCs w:val="28"/>
+        </w:rPr>
+        <w:t xml:space="preserve">In future, we plan to encode the dynamic motion of the human facial features into </w:t>
+      </w:r>
+      <w:proofErr w:type="spellStart"/>
+      <w:r>
+        <w:rPr>
+          <w:rFonts w:ascii="Times New Roman" w:hAnsi="Times New Roman" w:cs="Times New Roman"/>
+          <w:sz w:val="24"/>
+          <w:szCs w:val="28"/>
+        </w:rPr>
+        <w:t>vibrotactile</w:t>
+      </w:r>
+      <w:proofErr w:type="spellEnd"/>
+      <w:r>
+        <w:rPr>
+          <w:rFonts w:ascii="Times New Roman" w:hAnsi="Times New Roman" w:cs="Times New Roman"/>
+          <w:sz w:val="24"/>
+          <w:szCs w:val="28"/>
+        </w:rPr>
+        <w:t xml:space="preserve"> patterns. This would allow indiscriminate access of facial movements to the user who is blind or visually impaired. </w:t>
+      </w:r>
+      <w:r>
+        <w:rPr>
+          <w:rFonts w:ascii="Times New Roman" w:hAnsi="Times New Roman" w:cs="Times New Roman"/>
+          <w:sz w:val="24"/>
+          <w:szCs w:val="28"/>
+        </w:rPr>
+        <w:t>Due to the lack of space we do not discuss the details of the design process, but we introduce</w:t>
+      </w:r>
+      <w:r>
+        <w:rPr>
+          <w:rFonts w:ascii="Times New Roman" w:hAnsi="Times New Roman" w:cs="Times New Roman"/>
+          <w:sz w:val="24"/>
+          <w:szCs w:val="28"/>
+        </w:rPr>
+        <w:t xml:space="preserve"> in brief</w:t>
+      </w:r>
+      <w:r>
+        <w:rPr>
+          <w:rFonts w:ascii="Times New Roman" w:hAnsi="Times New Roman" w:cs="Times New Roman"/>
+          <w:sz w:val="24"/>
+          <w:szCs w:val="28"/>
+        </w:rPr>
+        <w:t xml:space="preserve"> the construction of the </w:t>
+      </w:r>
+      <w:proofErr w:type="spellStart"/>
+      <w:r>
+        <w:rPr>
+          <w:rFonts w:ascii="Times New Roman" w:hAnsi="Times New Roman" w:cs="Times New Roman"/>
+          <w:sz w:val="24"/>
+          <w:szCs w:val="28"/>
+        </w:rPr>
+        <w:t>haptic</w:t>
+      </w:r>
+      <w:proofErr w:type="spellEnd"/>
+      <w:r>
+        <w:rPr>
+          <w:rFonts w:ascii="Times New Roman" w:hAnsi="Times New Roman" w:cs="Times New Roman"/>
+          <w:sz w:val="24"/>
+          <w:szCs w:val="28"/>
+        </w:rPr>
+        <w:t xml:space="preserve"> device</w:t>
+      </w:r>
+      <w:r>
+        <w:rPr>
+          <w:rFonts w:ascii="Times New Roman" w:hAnsi="Times New Roman" w:cs="Times New Roman"/>
+          <w:sz w:val="24"/>
+          <w:szCs w:val="28"/>
+        </w:rPr>
+        <w:t xml:space="preserve">, the </w:t>
+      </w:r>
+      <w:proofErr w:type="spellStart"/>
+      <w:r>
+        <w:rPr>
+          <w:rFonts w:ascii="Times New Roman" w:hAnsi="Times New Roman" w:cs="Times New Roman"/>
+          <w:sz w:val="24"/>
+          <w:szCs w:val="28"/>
+        </w:rPr>
+        <w:t>vibotactile</w:t>
+      </w:r>
+      <w:proofErr w:type="spellEnd"/>
+      <w:r>
+        <w:rPr>
+          <w:rFonts w:ascii="Times New Roman" w:hAnsi="Times New Roman" w:cs="Times New Roman"/>
+          <w:sz w:val="24"/>
+          <w:szCs w:val="28"/>
+        </w:rPr>
+        <w:t xml:space="preserve"> structure of the expressions</w:t>
+      </w:r>
+      <w:r>
+        <w:rPr>
+          <w:rFonts w:ascii="Times New Roman" w:hAnsi="Times New Roman" w:cs="Times New Roman"/>
+          <w:sz w:val="24"/>
+          <w:szCs w:val="28"/>
+        </w:rPr>
+        <w:t xml:space="preserve"> and describe an experiment carried out on the </w:t>
+      </w:r>
+      <w:proofErr w:type="spellStart"/>
+      <w:r>
+        <w:rPr>
+          <w:rFonts w:ascii="Times New Roman" w:hAnsi="Times New Roman" w:cs="Times New Roman"/>
+          <w:sz w:val="24"/>
+          <w:szCs w:val="28"/>
+        </w:rPr>
+        <w:t>haptic</w:t>
+      </w:r>
+      <w:proofErr w:type="spellEnd"/>
+      <w:r>
+        <w:rPr>
+          <w:rFonts w:ascii="Times New Roman" w:hAnsi="Times New Roman" w:cs="Times New Roman"/>
+          <w:sz w:val="24"/>
+          <w:szCs w:val="28"/>
+        </w:rPr>
+        <w:t xml:space="preserve"> glove</w:t>
+      </w:r>
+      <w:r>
+        <w:rPr>
+          <w:rFonts w:ascii="Times New Roman" w:hAnsi="Times New Roman" w:cs="Times New Roman"/>
+          <w:sz w:val="24"/>
+          <w:szCs w:val="28"/>
+        </w:rPr>
+        <w:t>.</w:t>
+      </w:r>
+      <w:r>
+        <w:rPr>
+          <w:rFonts w:ascii="Times New Roman" w:hAnsi="Times New Roman" w:cs="Times New Roman"/>
+          <w:sz w:val="24"/>
+          <w:szCs w:val="28"/>
+        </w:rPr>
+        <w:t xml:space="preserve"> </w:t>
+      </w:r>
+    </w:p>
+    <w:p>
+      <w:pPr>
         <w:rPr>
           <w:rFonts w:ascii="Times New Roman" w:hAnsi="Times New Roman" w:cs="Times New Roman"/>
           <w:b/>
           <w:sz w:val="28"/>
           <w:szCs w:val="28"/>
         </w:rPr>
-        <w:t>Haptic</w:t>
-      </w:r>
-      <w:proofErr w:type="spellEnd"/>
+      </w:pPr>
       <w:r>
         <w:rPr>
           <w:rFonts w:ascii="Times New Roman" w:hAnsi="Times New Roman" w:cs="Times New Roman"/>
@@ -1573,6 +1792,26 @@
           <w:sz w:val="28"/>
           <w:szCs w:val="28"/>
         </w:rPr>
+        <w:t xml:space="preserve">Construction of the </w:t>
+      </w:r>
+      <w:proofErr w:type="spellStart"/>
+      <w:r>
+        <w:rPr>
+          <w:rFonts w:ascii="Times New Roman" w:hAnsi="Times New Roman" w:cs="Times New Roman"/>
+          <w:b/>
+          <w:sz w:val="28"/>
+          <w:szCs w:val="28"/>
+        </w:rPr>
+        <w:t>Haptic</w:t>
+      </w:r>
+      <w:proofErr w:type="spellEnd"/>
+      <w:r>
+        <w:rPr>
+          <w:rFonts w:ascii="Times New Roman" w:hAnsi="Times New Roman" w:cs="Times New Roman"/>
+          <w:b/>
+          <w:sz w:val="28"/>
+          <w:szCs w:val="28"/>
+        </w:rPr>
         <w:t xml:space="preserve"> Glove:</w:t>
       </w:r>
     </w:p>
@@ -1658,16 +1897,7 @@
           <w:sz w:val="24"/>
           <w:szCs w:val="24"/>
         </w:rPr>
-        <w:t xml:space="preserve">(vibration motors – typically found inside cellular phone to cause vibration while ringing) mounted on the back of the fingers, one per phalange. The 14 motors </w:t>
-      </w:r>
-      <w:r>
-        <w:rPr>
-          <w:rFonts w:ascii="Times New Roman" w:hAnsi="Times New Roman" w:cs="Times New Roman"/>
-          <w:sz w:val="24"/>
-          <w:szCs w:val="24"/>
-        </w:rPr>
-        <w:lastRenderedPageBreak/>
-        <w:t>correspond to the 14 phalanges (</w:t>
+        <w:t>(vibration motors – typically found inside cellular phone to cause vibration while ringing) mounted on the back of the fingers, one per phalange. The 14 motors correspond to the 14 phalanges (</w:t>
       </w:r>
       <w:r>
         <w:rPr>
@@ -1997,318 +2227,562 @@
       <w:pPr>
         <w:rPr>
           <w:rFonts w:ascii="Times New Roman" w:hAnsi="Times New Roman" w:cs="Times New Roman"/>
-          <w:sz w:val="24"/>
-          <w:szCs w:val="24"/>
-        </w:rPr>
-      </w:pPr>
-      <w:r>
-        <w:rPr>
-          <w:rFonts w:ascii="Times New Roman" w:hAnsi="Times New Roman" w:cs="Times New Roman"/>
-          <w:sz w:val="24"/>
-          <w:szCs w:val="24"/>
-        </w:rPr>
-        <w:t xml:space="preserve">Figure 2 depicts the construction of each </w:t>
-      </w:r>
+          <w:b/>
+          <w:sz w:val="28"/>
+          <w:szCs w:val="24"/>
+        </w:rPr>
+      </w:pPr>
       <w:proofErr w:type="spellStart"/>
       <w:r>
         <w:rPr>
           <w:rFonts w:ascii="Times New Roman" w:hAnsi="Times New Roman" w:cs="Times New Roman"/>
-          <w:sz w:val="24"/>
-          <w:szCs w:val="24"/>
-        </w:rPr>
-        <w:t>tactor</w:t>
+          <w:b/>
+          <w:sz w:val="28"/>
+          <w:szCs w:val="24"/>
+        </w:rPr>
+        <w:t>Haptic</w:t>
       </w:r>
       <w:proofErr w:type="spellEnd"/>
       <w:r>
         <w:rPr>
           <w:rFonts w:ascii="Times New Roman" w:hAnsi="Times New Roman" w:cs="Times New Roman"/>
-          <w:sz w:val="24"/>
-          <w:szCs w:val="24"/>
-        </w:rPr>
-        <w:t xml:space="preserve"> on the belt. We used pancake cell phone vibratory motors which are installed on a perforated board along with an LED used as a visual indicator for debugging and testing. The perforated board itself was tied to a square piece of plastic canvas frame. The vibratory elements were joined with an elastic band that provides flexibility, ease of use and adaptability to different users. The motors themselves were connected using flexible multi stranded wires that allow for expansion and contraction of the belt around the waist. The control unit for the belt consisted of 7 </w:t>
-      </w:r>
-      <w:proofErr w:type="spellStart"/>
-      <w:r>
-        <w:rPr>
-          <w:rFonts w:ascii="Times New Roman" w:hAnsi="Times New Roman" w:cs="Times New Roman"/>
-          <w:sz w:val="24"/>
-          <w:szCs w:val="24"/>
-        </w:rPr>
-        <w:t>opto</w:t>
-      </w:r>
-      <w:proofErr w:type="spellEnd"/>
-      <w:r>
-        <w:rPr>
-          <w:rFonts w:ascii="Times New Roman" w:hAnsi="Times New Roman" w:cs="Times New Roman"/>
-          <w:sz w:val="24"/>
-          <w:szCs w:val="24"/>
-        </w:rPr>
-        <w:t xml:space="preserve">-isolators controlled via 7 bits of a laptop PC’s parallel port. The actuation of the </w:t>
-      </w:r>
-      <w:proofErr w:type="spellStart"/>
-      <w:r>
-        <w:rPr>
-          <w:rFonts w:ascii="Times New Roman" w:hAnsi="Times New Roman" w:cs="Times New Roman"/>
-          <w:sz w:val="24"/>
-          <w:szCs w:val="24"/>
-        </w:rPr>
-        <w:t>tactors</w:t>
-      </w:r>
-      <w:proofErr w:type="spellEnd"/>
-      <w:r>
-        <w:rPr>
-          <w:rFonts w:ascii="Times New Roman" w:hAnsi="Times New Roman" w:cs="Times New Roman"/>
-          <w:sz w:val="24"/>
-          <w:szCs w:val="24"/>
-        </w:rPr>
-        <w:t xml:space="preserve"> is controlled through software that turns the bits of the parallel port high or low. </w:t>
+          <w:b/>
+          <w:sz w:val="28"/>
+          <w:szCs w:val="24"/>
+        </w:rPr>
+        <w:t xml:space="preserve"> Encoding of Expressions:</w:t>
       </w:r>
     </w:p>
     <w:p>
       <w:pPr>
-        <w:pStyle w:val="IEEEBodyText"/>
-        <w:jc w:val="left"/>
-        <w:rPr>
-          <w:sz w:val="24"/>
-          <w:szCs w:val="24"/>
-        </w:rPr>
-      </w:pPr>
-      <w:r>
-        <w:rPr>
-          <w:sz w:val="24"/>
-          <w:szCs w:val="24"/>
-        </w:rPr>
-      </w:r>
-      <w:r>
-        <w:rPr>
-          <w:sz w:val="24"/>
-          <w:szCs w:val="24"/>
-        </w:rPr>
-        <w:pict>
-          <v:group id="_x0000_s1029" editas="canvas" style="width:309.85pt;height:190.35pt;mso-position-horizontal-relative:char;mso-position-vertical-relative:line" coordorigin="6444,3344" coordsize="6197,3807">
-            <o:lock v:ext="edit" aspectratio="t"/>
-            <v:shape id="_x0000_s1030" type="#_x0000_t75" style="position:absolute;left:6444;top:3344;width:6197;height:3807" o:preferrelative="f">
-              <v:fill o:detectmouseclick="t"/>
-              <v:path o:extrusionok="t" o:connecttype="none"/>
-            </v:shape>
-            <v:shape id="_x0000_s1031" type="#_x0000_t75" style="position:absolute;left:6626;top:3415;width:4445;height:3481">
-              <v:imagedata r:id="rId10" o:title=""/>
-            </v:shape>
-            <w10:wrap type="none"/>
-            <w10:anchorlock/>
-          </v:group>
-        </w:pict>
-      </w:r>
+        <w:rPr>
+          <w:rFonts w:ascii="Times New Roman" w:hAnsi="Times New Roman" w:cs="Times New Roman"/>
+          <w:sz w:val="24"/>
+          <w:szCs w:val="24"/>
+        </w:rPr>
+      </w:pPr>
+      <w:r>
+        <w:rPr>
+          <w:rFonts w:ascii="Times New Roman" w:hAnsi="Times New Roman" w:cs="Times New Roman"/>
+          <w:sz w:val="24"/>
+          <w:szCs w:val="24"/>
+        </w:rPr>
+        <w:lastRenderedPageBreak/>
+        <w:t xml:space="preserve">In order to encode the 6 basic expressions and neutral facial posture into </w:t>
+      </w:r>
+      <w:proofErr w:type="spellStart"/>
+      <w:r>
+        <w:rPr>
+          <w:rFonts w:ascii="Times New Roman" w:hAnsi="Times New Roman" w:cs="Times New Roman"/>
+          <w:sz w:val="24"/>
+          <w:szCs w:val="24"/>
+        </w:rPr>
+        <w:t>haptic</w:t>
+      </w:r>
+      <w:proofErr w:type="spellEnd"/>
+      <w:r>
+        <w:rPr>
+          <w:rFonts w:ascii="Times New Roman" w:hAnsi="Times New Roman" w:cs="Times New Roman"/>
+          <w:sz w:val="24"/>
+          <w:szCs w:val="24"/>
+        </w:rPr>
+        <w:t xml:space="preserve"> cues, we resorted to popular emoticon representations of these basic expressions. For example, smile is popularly represented by a smiley which was translated to a vibratory pattern of index finger top phalange, followed by middle finger bottom, followed by ring finger top phalange. The entire vibration sequence was completed within 750 milliseconds (The duration was arrived at after careful pilot studies with participants). The table below gives the vibration finger and phalange location in comma separated sequence for all 7 facial expression postures.</w:t>
+      </w:r>
+    </w:p>
+    <w:tbl>
+      <w:tblPr>
+        <w:tblStyle w:val="TableGrid"/>
+        <w:tblW w:w="0" w:type="auto"/>
+        <w:tblLook w:val="04A0"/>
+      </w:tblPr>
+      <w:tblGrid>
+        <w:gridCol w:w="1548"/>
+        <w:gridCol w:w="8028"/>
+      </w:tblGrid>
+      <w:tr>
+        <w:tc>
+          <w:tcPr>
+            <w:tcW w:w="1548" w:type="dxa"/>
+          </w:tcPr>
+          <w:p>
+            <w:pPr>
+              <w:rPr>
+                <w:rFonts w:ascii="Times New Roman" w:hAnsi="Times New Roman" w:cs="Times New Roman"/>
+                <w:sz w:val="24"/>
+                <w:szCs w:val="24"/>
+              </w:rPr>
+            </w:pPr>
+            <w:r>
+              <w:rPr>
+                <w:rFonts w:ascii="Times New Roman" w:hAnsi="Times New Roman" w:cs="Times New Roman"/>
+                <w:sz w:val="24"/>
+                <w:szCs w:val="24"/>
+              </w:rPr>
+              <w:t>Expression</w:t>
+            </w:r>
+          </w:p>
+        </w:tc>
+        <w:tc>
+          <w:tcPr>
+            <w:tcW w:w="8028" w:type="dxa"/>
+          </w:tcPr>
+          <w:p>
+            <w:pPr>
+              <w:rPr>
+                <w:rFonts w:ascii="Times New Roman" w:hAnsi="Times New Roman" w:cs="Times New Roman"/>
+                <w:sz w:val="24"/>
+                <w:szCs w:val="24"/>
+              </w:rPr>
+            </w:pPr>
+            <w:r>
+              <w:rPr>
+                <w:rFonts w:ascii="Times New Roman" w:hAnsi="Times New Roman" w:cs="Times New Roman"/>
+                <w:sz w:val="24"/>
+                <w:szCs w:val="24"/>
+              </w:rPr>
+              <w:t>Comma separated vibration sequence. All sequences are 750ms long</w:t>
+            </w:r>
+          </w:p>
+          <w:p>
+            <w:pPr>
+              <w:rPr>
+                <w:rFonts w:ascii="Times New Roman" w:hAnsi="Times New Roman" w:cs="Times New Roman"/>
+                <w:sz w:val="24"/>
+                <w:szCs w:val="24"/>
+              </w:rPr>
+            </w:pPr>
+            <w:r>
+              <w:rPr>
+                <w:rFonts w:ascii="Times New Roman" w:hAnsi="Times New Roman" w:cs="Times New Roman"/>
+                <w:sz w:val="24"/>
+                <w:szCs w:val="24"/>
+              </w:rPr>
+              <w:t>First letter indicates the finger – I for index, M for middle and R for Ring</w:t>
+            </w:r>
+          </w:p>
+          <w:p>
+            <w:pPr>
+              <w:rPr>
+                <w:rFonts w:ascii="Times New Roman" w:hAnsi="Times New Roman" w:cs="Times New Roman"/>
+                <w:sz w:val="24"/>
+                <w:szCs w:val="24"/>
+              </w:rPr>
+            </w:pPr>
+            <w:r>
+              <w:rPr>
+                <w:rFonts w:ascii="Times New Roman" w:hAnsi="Times New Roman" w:cs="Times New Roman"/>
+                <w:sz w:val="24"/>
+                <w:szCs w:val="24"/>
+              </w:rPr>
+              <w:t>Second letter indicates the phalange – T for top, M for middle and B for bottom</w:t>
+            </w:r>
+          </w:p>
+        </w:tc>
+      </w:tr>
+      <w:tr>
+        <w:tc>
+          <w:tcPr>
+            <w:tcW w:w="1548" w:type="dxa"/>
+          </w:tcPr>
+          <w:p>
+            <w:pPr>
+              <w:rPr>
+                <w:rFonts w:ascii="Times New Roman" w:hAnsi="Times New Roman" w:cs="Times New Roman"/>
+                <w:sz w:val="24"/>
+                <w:szCs w:val="24"/>
+              </w:rPr>
+            </w:pPr>
+            <w:r>
+              <w:rPr>
+                <w:rFonts w:ascii="Times New Roman" w:hAnsi="Times New Roman" w:cs="Times New Roman"/>
+                <w:sz w:val="24"/>
+                <w:szCs w:val="24"/>
+              </w:rPr>
+              <w:t>Smile</w:t>
+            </w:r>
+          </w:p>
+        </w:tc>
+        <w:tc>
+          <w:tcPr>
+            <w:tcW w:w="8028" w:type="dxa"/>
+          </w:tcPr>
+          <w:p>
+            <w:pPr>
+              <w:rPr>
+                <w:rFonts w:ascii="Times New Roman" w:hAnsi="Times New Roman" w:cs="Times New Roman"/>
+                <w:sz w:val="24"/>
+                <w:szCs w:val="24"/>
+              </w:rPr>
+            </w:pPr>
+            <w:r>
+              <w:rPr>
+                <w:rFonts w:ascii="Times New Roman" w:hAnsi="Times New Roman" w:cs="Times New Roman"/>
+                <w:sz w:val="24"/>
+                <w:szCs w:val="24"/>
+              </w:rPr>
+              <w:t>IT, MB, RT</w:t>
+            </w:r>
+          </w:p>
+        </w:tc>
+      </w:tr>
+      <w:tr>
+        <w:tc>
+          <w:tcPr>
+            <w:tcW w:w="1548" w:type="dxa"/>
+          </w:tcPr>
+          <w:p>
+            <w:pPr>
+              <w:rPr>
+                <w:rFonts w:ascii="Times New Roman" w:hAnsi="Times New Roman" w:cs="Times New Roman"/>
+                <w:sz w:val="24"/>
+                <w:szCs w:val="24"/>
+              </w:rPr>
+            </w:pPr>
+            <w:r>
+              <w:rPr>
+                <w:rFonts w:ascii="Times New Roman" w:hAnsi="Times New Roman" w:cs="Times New Roman"/>
+                <w:sz w:val="24"/>
+                <w:szCs w:val="24"/>
+              </w:rPr>
+              <w:t>Sad</w:t>
+            </w:r>
+          </w:p>
+        </w:tc>
+        <w:tc>
+          <w:tcPr>
+            <w:tcW w:w="8028" w:type="dxa"/>
+          </w:tcPr>
+          <w:p>
+            <w:pPr>
+              <w:rPr>
+                <w:rFonts w:ascii="Times New Roman" w:hAnsi="Times New Roman" w:cs="Times New Roman"/>
+                <w:sz w:val="24"/>
+                <w:szCs w:val="24"/>
+              </w:rPr>
+            </w:pPr>
+            <w:r>
+              <w:rPr>
+                <w:rFonts w:ascii="Times New Roman" w:hAnsi="Times New Roman" w:cs="Times New Roman"/>
+                <w:sz w:val="24"/>
+                <w:szCs w:val="24"/>
+              </w:rPr>
+              <w:t>IB, MT, RB</w:t>
+            </w:r>
+          </w:p>
+        </w:tc>
+      </w:tr>
+      <w:tr>
+        <w:tc>
+          <w:tcPr>
+            <w:tcW w:w="1548" w:type="dxa"/>
+          </w:tcPr>
+          <w:p>
+            <w:pPr>
+              <w:rPr>
+                <w:rFonts w:ascii="Times New Roman" w:hAnsi="Times New Roman" w:cs="Times New Roman"/>
+                <w:sz w:val="24"/>
+                <w:szCs w:val="24"/>
+              </w:rPr>
+            </w:pPr>
+            <w:r>
+              <w:rPr>
+                <w:rFonts w:ascii="Times New Roman" w:hAnsi="Times New Roman" w:cs="Times New Roman"/>
+                <w:sz w:val="24"/>
+                <w:szCs w:val="24"/>
+              </w:rPr>
+              <w:t>Surprise</w:t>
+            </w:r>
+          </w:p>
+        </w:tc>
+        <w:tc>
+          <w:tcPr>
+            <w:tcW w:w="8028" w:type="dxa"/>
+          </w:tcPr>
+          <w:p>
+            <w:pPr>
+              <w:rPr>
+                <w:rFonts w:ascii="Times New Roman" w:hAnsi="Times New Roman" w:cs="Times New Roman"/>
+                <w:sz w:val="24"/>
+                <w:szCs w:val="24"/>
+              </w:rPr>
+            </w:pPr>
+            <w:r>
+              <w:rPr>
+                <w:rFonts w:ascii="Times New Roman" w:hAnsi="Times New Roman" w:cs="Times New Roman"/>
+                <w:sz w:val="24"/>
+                <w:szCs w:val="24"/>
+              </w:rPr>
+              <w:t>MT, IM, MB, RM, MT</w:t>
+            </w:r>
+          </w:p>
+        </w:tc>
+      </w:tr>
+      <w:tr>
+        <w:tc>
+          <w:tcPr>
+            <w:tcW w:w="1548" w:type="dxa"/>
+          </w:tcPr>
+          <w:p>
+            <w:pPr>
+              <w:rPr>
+                <w:rFonts w:ascii="Times New Roman" w:hAnsi="Times New Roman" w:cs="Times New Roman"/>
+                <w:sz w:val="24"/>
+                <w:szCs w:val="24"/>
+              </w:rPr>
+            </w:pPr>
+            <w:r>
+              <w:rPr>
+                <w:rFonts w:ascii="Times New Roman" w:hAnsi="Times New Roman" w:cs="Times New Roman"/>
+                <w:sz w:val="24"/>
+                <w:szCs w:val="24"/>
+              </w:rPr>
+              <w:t>Anger</w:t>
+            </w:r>
+          </w:p>
+        </w:tc>
+        <w:tc>
+          <w:tcPr>
+            <w:tcW w:w="8028" w:type="dxa"/>
+          </w:tcPr>
+          <w:p>
+            <w:pPr>
+              <w:rPr>
+                <w:rFonts w:ascii="Times New Roman" w:hAnsi="Times New Roman" w:cs="Times New Roman"/>
+                <w:sz w:val="24"/>
+                <w:szCs w:val="24"/>
+              </w:rPr>
+            </w:pPr>
+            <w:r>
+              <w:rPr>
+                <w:rFonts w:ascii="Times New Roman" w:hAnsi="Times New Roman" w:cs="Times New Roman"/>
+                <w:sz w:val="24"/>
+                <w:szCs w:val="24"/>
+              </w:rPr>
+              <w:t>IM, IB, MM, MB, RM, RB</w:t>
+            </w:r>
+          </w:p>
+        </w:tc>
+      </w:tr>
+      <w:tr>
+        <w:tc>
+          <w:tcPr>
+            <w:tcW w:w="1548" w:type="dxa"/>
+          </w:tcPr>
+          <w:p>
+            <w:pPr>
+              <w:rPr>
+                <w:rFonts w:ascii="Times New Roman" w:hAnsi="Times New Roman" w:cs="Times New Roman"/>
+                <w:sz w:val="24"/>
+                <w:szCs w:val="24"/>
+              </w:rPr>
+            </w:pPr>
+            <w:r>
+              <w:rPr>
+                <w:rFonts w:ascii="Times New Roman" w:hAnsi="Times New Roman" w:cs="Times New Roman"/>
+                <w:sz w:val="24"/>
+                <w:szCs w:val="24"/>
+              </w:rPr>
+              <w:t>Neutral</w:t>
+            </w:r>
+          </w:p>
+        </w:tc>
+        <w:tc>
+          <w:tcPr>
+            <w:tcW w:w="8028" w:type="dxa"/>
+          </w:tcPr>
+          <w:p>
+            <w:pPr>
+              <w:rPr>
+                <w:rFonts w:ascii="Times New Roman" w:hAnsi="Times New Roman" w:cs="Times New Roman"/>
+                <w:sz w:val="24"/>
+                <w:szCs w:val="24"/>
+              </w:rPr>
+            </w:pPr>
+            <w:r>
+              <w:rPr>
+                <w:rFonts w:ascii="Times New Roman" w:hAnsi="Times New Roman" w:cs="Times New Roman"/>
+                <w:sz w:val="24"/>
+                <w:szCs w:val="24"/>
+              </w:rPr>
+              <w:t>IM, MM, RM</w:t>
+            </w:r>
+          </w:p>
+        </w:tc>
+      </w:tr>
+      <w:tr>
+        <w:tc>
+          <w:tcPr>
+            <w:tcW w:w="1548" w:type="dxa"/>
+          </w:tcPr>
+          <w:p>
+            <w:pPr>
+              <w:rPr>
+                <w:rFonts w:ascii="Times New Roman" w:hAnsi="Times New Roman" w:cs="Times New Roman"/>
+                <w:sz w:val="24"/>
+                <w:szCs w:val="24"/>
+              </w:rPr>
+            </w:pPr>
+            <w:r>
+              <w:rPr>
+                <w:rFonts w:ascii="Times New Roman" w:hAnsi="Times New Roman" w:cs="Times New Roman"/>
+                <w:sz w:val="24"/>
+                <w:szCs w:val="24"/>
+              </w:rPr>
+              <w:t>Disgust</w:t>
+            </w:r>
+          </w:p>
+        </w:tc>
+        <w:tc>
+          <w:tcPr>
+            <w:tcW w:w="8028" w:type="dxa"/>
+          </w:tcPr>
+          <w:p>
+            <w:pPr>
+              <w:rPr>
+                <w:rFonts w:ascii="Times New Roman" w:hAnsi="Times New Roman" w:cs="Times New Roman"/>
+                <w:sz w:val="24"/>
+                <w:szCs w:val="24"/>
+              </w:rPr>
+            </w:pPr>
+            <w:r>
+              <w:rPr>
+                <w:rFonts w:ascii="Times New Roman" w:hAnsi="Times New Roman" w:cs="Times New Roman"/>
+                <w:sz w:val="24"/>
+                <w:szCs w:val="24"/>
+              </w:rPr>
+              <w:t>RB, MB, IB</w:t>
+            </w:r>
+          </w:p>
+        </w:tc>
+      </w:tr>
+      <w:tr>
+        <w:tc>
+          <w:tcPr>
+            <w:tcW w:w="1548" w:type="dxa"/>
+          </w:tcPr>
+          <w:p>
+            <w:pPr>
+              <w:rPr>
+                <w:rFonts w:ascii="Times New Roman" w:hAnsi="Times New Roman" w:cs="Times New Roman"/>
+                <w:sz w:val="24"/>
+                <w:szCs w:val="24"/>
+              </w:rPr>
+            </w:pPr>
+            <w:r>
+              <w:rPr>
+                <w:rFonts w:ascii="Times New Roman" w:hAnsi="Times New Roman" w:cs="Times New Roman"/>
+                <w:sz w:val="24"/>
+                <w:szCs w:val="24"/>
+              </w:rPr>
+              <w:t>Fear</w:t>
+            </w:r>
+          </w:p>
+        </w:tc>
+        <w:tc>
+          <w:tcPr>
+            <w:tcW w:w="8028" w:type="dxa"/>
+          </w:tcPr>
+          <w:p>
+            <w:pPr>
+              <w:rPr>
+                <w:rFonts w:ascii="Times New Roman" w:hAnsi="Times New Roman" w:cs="Times New Roman"/>
+                <w:sz w:val="24"/>
+                <w:szCs w:val="24"/>
+              </w:rPr>
+            </w:pPr>
+            <w:r>
+              <w:rPr>
+                <w:rFonts w:ascii="Times New Roman" w:hAnsi="Times New Roman" w:cs="Times New Roman"/>
+                <w:sz w:val="24"/>
+                <w:szCs w:val="24"/>
+              </w:rPr>
+              <w:t>IT, MT, RT, MT, IT, MT, RT</w:t>
+            </w:r>
+          </w:p>
+        </w:tc>
+      </w:tr>
+    </w:tbl>
+    <w:p>
+      <w:pPr>
+        <w:rPr>
+          <w:rFonts w:ascii="Times New Roman" w:hAnsi="Times New Roman" w:cs="Times New Roman"/>
+          <w:b/>
+          <w:sz w:val="28"/>
+          <w:szCs w:val="28"/>
+        </w:rPr>
+      </w:pPr>
     </w:p>
     <w:p>
       <w:pPr>
-        <w:pStyle w:val="IEEEFigureCaption"/>
-        <w:jc w:val="left"/>
-        <w:rPr>
-          <w:rFonts w:ascii="Times New Roman" w:hAnsi="Times New Roman" w:cs="Times New Roman"/>
-          <w:sz w:val="24"/>
-          <w:szCs w:val="24"/>
-        </w:rPr>
-      </w:pPr>
-      <w:r>
         <w:rPr>
           <w:rFonts w:ascii="Times New Roman" w:hAnsi="Times New Roman" w:cs="Times New Roman"/>
           <w:b/>
-          <w:sz w:val="24"/>
-          <w:szCs w:val="24"/>
-        </w:rPr>
-        <w:t>Figure 2:</w:t>
-      </w:r>
-      <w:r>
-        <w:rPr>
-          <w:rFonts w:ascii="Times New Roman" w:hAnsi="Times New Roman" w:cs="Times New Roman"/>
-          <w:sz w:val="24"/>
-          <w:szCs w:val="24"/>
-        </w:rPr>
-        <w:t xml:space="preserve"> </w:t>
-      </w:r>
-      <w:r>
-        <w:rPr>
-          <w:rFonts w:ascii="Times New Roman" w:hAnsi="Times New Roman" w:cs="Times New Roman"/>
-          <w:i/>
-          <w:sz w:val="24"/>
-          <w:szCs w:val="24"/>
-        </w:rPr>
-        <w:t>Accessible Caption:</w:t>
-      </w:r>
-      <w:r>
-        <w:rPr>
-          <w:rFonts w:ascii="Times New Roman" w:hAnsi="Times New Roman" w:cs="Times New Roman"/>
-          <w:sz w:val="24"/>
-          <w:szCs w:val="24"/>
-        </w:rPr>
-        <w:t xml:space="preserve"> </w:t>
-      </w:r>
-      <w:r>
-        <w:rPr>
-          <w:rFonts w:ascii="Times New Roman" w:hAnsi="Times New Roman" w:cs="Times New Roman"/>
-          <w:sz w:val="24"/>
-          <w:szCs w:val="24"/>
-        </w:rPr>
-        <w:t xml:space="preserve">Individual Elements of the </w:t>
-      </w:r>
-      <w:proofErr w:type="spellStart"/>
-      <w:r>
-        <w:rPr>
-          <w:rFonts w:ascii="Times New Roman" w:hAnsi="Times New Roman" w:cs="Times New Roman"/>
-          <w:sz w:val="24"/>
-          <w:szCs w:val="24"/>
-        </w:rPr>
-        <w:t>Haptic</w:t>
-      </w:r>
-      <w:proofErr w:type="spellEnd"/>
-      <w:r>
-        <w:rPr>
-          <w:rFonts w:ascii="Times New Roman" w:hAnsi="Times New Roman" w:cs="Times New Roman"/>
-          <w:sz w:val="24"/>
-          <w:szCs w:val="24"/>
-        </w:rPr>
-        <w:t xml:space="preserve"> Belt</w:t>
-      </w:r>
-      <w:r>
-        <w:rPr>
-          <w:rFonts w:ascii="Times New Roman" w:hAnsi="Times New Roman" w:cs="Times New Roman"/>
-          <w:sz w:val="24"/>
-          <w:szCs w:val="24"/>
-        </w:rPr>
-        <w:t>: The figure shows the individual elements of the 7 vibrators on the belt. The complete description of these individual elements was provided in the paragraph above.</w:t>
+          <w:sz w:val="28"/>
+          <w:szCs w:val="28"/>
+        </w:rPr>
+      </w:pPr>
+      <w:r>
+        <w:rPr>
+          <w:rFonts w:ascii="Times New Roman" w:hAnsi="Times New Roman" w:cs="Times New Roman"/>
+          <w:b/>
+          <w:sz w:val="28"/>
+          <w:szCs w:val="28"/>
+        </w:rPr>
+        <w:t>Experiment</w:t>
+      </w:r>
+      <w:r>
+        <w:rPr>
+          <w:rFonts w:ascii="Times New Roman" w:hAnsi="Times New Roman" w:cs="Times New Roman"/>
+          <w:b/>
+          <w:sz w:val="28"/>
+          <w:szCs w:val="28"/>
+        </w:rPr>
+        <w:t>:</w:t>
       </w:r>
     </w:p>
     <w:p>
       <w:pPr>
         <w:rPr>
           <w:rFonts w:ascii="Times New Roman" w:hAnsi="Times New Roman" w:cs="Times New Roman"/>
-          <w:b/>
-          <w:sz w:val="28"/>
-          <w:szCs w:val="28"/>
-        </w:rPr>
-      </w:pPr>
-      <w:r>
-        <w:rPr>
-          <w:rFonts w:ascii="Times New Roman" w:hAnsi="Times New Roman" w:cs="Times New Roman"/>
-          <w:b/>
-          <w:sz w:val="28"/>
-          <w:szCs w:val="28"/>
-        </w:rPr>
-        <w:t>Use Case Scenario:</w:t>
+          <w:sz w:val="24"/>
+          <w:szCs w:val="24"/>
+        </w:rPr>
+      </w:pPr>
+      <w:r>
+        <w:rPr>
+          <w:rFonts w:ascii="Times New Roman" w:hAnsi="Times New Roman" w:cs="Times New Roman"/>
+          <w:sz w:val="24"/>
+          <w:szCs w:val="24"/>
+        </w:rPr>
+        <w:t xml:space="preserve">The </w:t>
+      </w:r>
+      <w:r>
+        <w:rPr>
+          <w:rFonts w:ascii="Times New Roman" w:hAnsi="Times New Roman" w:cs="Times New Roman"/>
+          <w:sz w:val="24"/>
+          <w:szCs w:val="24"/>
+        </w:rPr>
+        <w:t>above expressions were conveyed to 10 participants one of whom is blind</w:t>
+      </w:r>
+      <w:r>
+        <w:rPr>
+          <w:rFonts w:ascii="Times New Roman" w:hAnsi="Times New Roman" w:cs="Times New Roman"/>
+          <w:sz w:val="24"/>
+          <w:szCs w:val="24"/>
+        </w:rPr>
+        <w:t>.</w:t>
+      </w:r>
+      <w:r>
+        <w:rPr>
+          <w:rFonts w:ascii="Times New Roman" w:hAnsi="Times New Roman" w:cs="Times New Roman"/>
+          <w:sz w:val="24"/>
+          <w:szCs w:val="24"/>
+        </w:rPr>
+        <w:t xml:space="preserve"> The participants were trained on the expressions until they were able to recognize all the expressions without any mistake after which 70 stimulations (10 trails of each expression) were presented sequentially with 5 seconds gap between each for the user to respond. The table below represents the results as a 7x7 confusion matrix where each cell entry corresponds to how many times (on average) users when given the row expression as stimulation responded with the column expression as their answer. Following this average number, separated by a comma is the average time taken for answering.</w:t>
       </w:r>
     </w:p>
     <w:p>
       <w:pPr>
-        <w:rPr>
-          <w:rFonts w:ascii="Times New Roman" w:hAnsi="Times New Roman" w:cs="Times New Roman"/>
-          <w:sz w:val="24"/>
-          <w:szCs w:val="24"/>
-        </w:rPr>
-      </w:pPr>
-      <w:r>
-        <w:rPr>
-          <w:rFonts w:ascii="Times New Roman" w:hAnsi="Times New Roman" w:cs="Times New Roman"/>
-          <w:sz w:val="24"/>
-          <w:szCs w:val="24"/>
-        </w:rPr>
-        <w:t xml:space="preserve">A person who is blind or visually impaired wears the glasses that has a camera </w:t>
-      </w:r>
-      <w:r>
-        <w:rPr>
-          <w:rFonts w:ascii="Times New Roman" w:hAnsi="Times New Roman" w:cs="Times New Roman"/>
-          <w:sz w:val="24"/>
-          <w:szCs w:val="24"/>
-        </w:rPr>
-        <w:t xml:space="preserve">discreetly </w:t>
-      </w:r>
-      <w:r>
-        <w:rPr>
-          <w:rFonts w:ascii="Times New Roman" w:hAnsi="Times New Roman" w:cs="Times New Roman"/>
-          <w:sz w:val="24"/>
-          <w:szCs w:val="24"/>
-        </w:rPr>
-        <w:t xml:space="preserve">built </w:t>
-      </w:r>
-      <w:proofErr w:type="gramStart"/>
-      <w:r>
-        <w:rPr>
-          <w:rFonts w:ascii="Times New Roman" w:hAnsi="Times New Roman" w:cs="Times New Roman"/>
-          <w:sz w:val="24"/>
-          <w:szCs w:val="24"/>
-        </w:rPr>
-        <w:t xml:space="preserve">into </w:t>
-      </w:r>
-      <w:r>
-        <w:rPr>
-          <w:rFonts w:ascii="Times New Roman" w:hAnsi="Times New Roman" w:cs="Times New Roman"/>
-          <w:sz w:val="24"/>
-          <w:szCs w:val="24"/>
-        </w:rPr>
-        <w:t xml:space="preserve"> the</w:t>
-      </w:r>
-      <w:proofErr w:type="gramEnd"/>
-      <w:r>
-        <w:rPr>
-          <w:rFonts w:ascii="Times New Roman" w:hAnsi="Times New Roman" w:cs="Times New Roman"/>
-          <w:sz w:val="24"/>
-          <w:szCs w:val="24"/>
-        </w:rPr>
-        <w:t xml:space="preserve"> nose bridge </w:t>
-      </w:r>
-      <w:r>
-        <w:rPr>
-          <w:rFonts w:ascii="Times New Roman" w:hAnsi="Times New Roman" w:cs="Times New Roman"/>
-          <w:sz w:val="24"/>
-          <w:szCs w:val="24"/>
-        </w:rPr>
-        <w:t xml:space="preserve">(as described in [6]) </w:t>
-      </w:r>
-      <w:r>
-        <w:rPr>
-          <w:rFonts w:ascii="Times New Roman" w:hAnsi="Times New Roman" w:cs="Times New Roman"/>
-          <w:sz w:val="24"/>
-          <w:szCs w:val="24"/>
-        </w:rPr>
-        <w:t xml:space="preserve">and wears the </w:t>
-      </w:r>
-      <w:proofErr w:type="spellStart"/>
-      <w:r>
-        <w:rPr>
-          <w:rFonts w:ascii="Times New Roman" w:hAnsi="Times New Roman" w:cs="Times New Roman"/>
-          <w:sz w:val="24"/>
-          <w:szCs w:val="24"/>
-        </w:rPr>
-        <w:t>haptic</w:t>
-      </w:r>
-      <w:proofErr w:type="spellEnd"/>
-      <w:r>
-        <w:rPr>
-          <w:rFonts w:ascii="Times New Roman" w:hAnsi="Times New Roman" w:cs="Times New Roman"/>
-          <w:sz w:val="24"/>
-          <w:szCs w:val="24"/>
-        </w:rPr>
-        <w:t xml:space="preserve"> belt under their garments around the waist. The idea of the social interaction assistant is to communicate the location and distance of any person in front of the user</w:t>
-      </w:r>
-      <w:r>
-        <w:rPr>
-          <w:rFonts w:ascii="Times New Roman" w:hAnsi="Times New Roman" w:cs="Times New Roman"/>
-          <w:sz w:val="24"/>
-          <w:szCs w:val="24"/>
-        </w:rPr>
-        <w:t xml:space="preserve"> using the position and duration of vibration on the belt</w:t>
-      </w:r>
-      <w:r>
-        <w:rPr>
-          <w:rFonts w:ascii="Times New Roman" w:hAnsi="Times New Roman" w:cs="Times New Roman"/>
-          <w:sz w:val="24"/>
-          <w:szCs w:val="24"/>
-        </w:rPr>
-        <w:t>. For now, only one person can be localized in front of the user; the one that is closest to the user. Figure 3 shows the device in action.</w:t>
-      </w:r>
-    </w:p>
-    <w:p>
-      <w:pPr>
         <w:pStyle w:val="IEEEFigure"/>
         <w:jc w:val="left"/>
         <w:rPr>
@@ -2317,182 +2791,6 @@
           <w:szCs w:val="24"/>
         </w:rPr>
       </w:pPr>
-      <w:r>
-        <w:rPr>
-          <w:rFonts w:ascii="Times New Roman" w:hAnsi="Times New Roman" w:cs="Times New Roman"/>
-          <w:sz w:val="24"/>
-          <w:szCs w:val="24"/>
-        </w:rPr>
-      </w:r>
-      <w:r>
-        <w:rPr>
-          <w:rFonts w:ascii="Times New Roman" w:hAnsi="Times New Roman" w:cs="Times New Roman"/>
-          <w:sz w:val="24"/>
-          <w:szCs w:val="24"/>
-        </w:rPr>
-        <w:pict>
-          <v:group id="_x0000_s1026" editas="canvas" style="width:287.25pt;height:278.95pt;mso-position-horizontal-relative:char;mso-position-vertical-relative:line" coordorigin="6264,2005" coordsize="5745,5579">
-            <o:lock v:ext="edit" aspectratio="t"/>
-            <v:shape id="_x0000_s1027" type="#_x0000_t75" style="position:absolute;left:6264;top:2005;width:5745;height:5579" o:preferrelative="f">
-              <v:fill o:detectmouseclick="t"/>
-              <v:path o:extrusionok="t" o:connecttype="none"/>
-              <o:lock v:ext="edit" text="t"/>
-            </v:shape>
-            <v:shape id="_x0000_s1028" type="#_x0000_t75" style="position:absolute;left:6675;top:2005;width:4224;height:5407">
-              <v:imagedata r:id="rId11" o:title=""/>
-            </v:shape>
-            <w10:wrap type="none"/>
-            <w10:anchorlock/>
-          </v:group>
-        </w:pict>
-      </w:r>
-    </w:p>
-    <w:p>
-      <w:pPr>
-        <w:pStyle w:val="IEEEFigureCaption"/>
-        <w:jc w:val="left"/>
-        <w:rPr>
-          <w:rFonts w:ascii="Times New Roman" w:hAnsi="Times New Roman" w:cs="Times New Roman"/>
-          <w:sz w:val="24"/>
-          <w:szCs w:val="24"/>
-        </w:rPr>
-      </w:pPr>
-      <w:r>
-        <w:rPr>
-          <w:rFonts w:ascii="Times New Roman" w:hAnsi="Times New Roman" w:cs="Times New Roman"/>
-          <w:b/>
-          <w:sz w:val="24"/>
-          <w:szCs w:val="24"/>
-        </w:rPr>
-        <w:t>Figure 3:</w:t>
-      </w:r>
-      <w:r>
-        <w:rPr>
-          <w:rFonts w:ascii="Times New Roman" w:hAnsi="Times New Roman" w:cs="Times New Roman"/>
-          <w:sz w:val="24"/>
-          <w:szCs w:val="24"/>
-        </w:rPr>
-        <w:t xml:space="preserve"> </w:t>
-      </w:r>
-      <w:r>
-        <w:rPr>
-          <w:rFonts w:ascii="Times New Roman" w:hAnsi="Times New Roman" w:cs="Times New Roman"/>
-          <w:i/>
-          <w:sz w:val="24"/>
-          <w:szCs w:val="24"/>
-        </w:rPr>
-        <w:t>Accessible Caption:</w:t>
-      </w:r>
-      <w:r>
-        <w:rPr>
-          <w:rFonts w:ascii="Times New Roman" w:hAnsi="Times New Roman" w:cs="Times New Roman"/>
-          <w:sz w:val="24"/>
-          <w:szCs w:val="24"/>
-        </w:rPr>
-        <w:t xml:space="preserve"> System </w:t>
-      </w:r>
-      <w:r>
-        <w:rPr>
-          <w:rFonts w:ascii="Times New Roman" w:hAnsi="Times New Roman" w:cs="Times New Roman"/>
-          <w:sz w:val="24"/>
-          <w:szCs w:val="24"/>
-        </w:rPr>
-        <w:t>a</w:t>
-      </w:r>
-      <w:r>
-        <w:rPr>
-          <w:rFonts w:ascii="Times New Roman" w:hAnsi="Times New Roman" w:cs="Times New Roman"/>
-          <w:sz w:val="24"/>
-          <w:szCs w:val="24"/>
-        </w:rPr>
-        <w:t xml:space="preserve">rchitecture for </w:t>
-      </w:r>
-      <w:proofErr w:type="spellStart"/>
-      <w:r>
-        <w:rPr>
-          <w:rFonts w:ascii="Times New Roman" w:hAnsi="Times New Roman" w:cs="Times New Roman"/>
-          <w:sz w:val="24"/>
-          <w:szCs w:val="24"/>
-        </w:rPr>
-        <w:t>h</w:t>
-      </w:r>
-      <w:r>
-        <w:rPr>
-          <w:rFonts w:ascii="Times New Roman" w:hAnsi="Times New Roman" w:cs="Times New Roman"/>
-          <w:sz w:val="24"/>
-          <w:szCs w:val="24"/>
-        </w:rPr>
-        <w:t>aptic</w:t>
-      </w:r>
-      <w:proofErr w:type="spellEnd"/>
-      <w:r>
-        <w:rPr>
-          <w:rFonts w:ascii="Times New Roman" w:hAnsi="Times New Roman" w:cs="Times New Roman"/>
-          <w:sz w:val="24"/>
-          <w:szCs w:val="24"/>
-        </w:rPr>
-        <w:t xml:space="preserve"> </w:t>
-      </w:r>
-      <w:r>
-        <w:rPr>
-          <w:rFonts w:ascii="Times New Roman" w:hAnsi="Times New Roman" w:cs="Times New Roman"/>
-          <w:sz w:val="24"/>
-          <w:szCs w:val="24"/>
-        </w:rPr>
-        <w:t>b</w:t>
-      </w:r>
-      <w:r>
-        <w:rPr>
-          <w:rFonts w:ascii="Times New Roman" w:hAnsi="Times New Roman" w:cs="Times New Roman"/>
-          <w:sz w:val="24"/>
-          <w:szCs w:val="24"/>
-        </w:rPr>
-        <w:t>elt used as part of the Social Interaction Assistant</w:t>
-      </w:r>
-      <w:r>
-        <w:rPr>
-          <w:rFonts w:ascii="Times New Roman" w:hAnsi="Times New Roman" w:cs="Times New Roman"/>
-          <w:sz w:val="24"/>
-          <w:szCs w:val="24"/>
-        </w:rPr>
-        <w:t xml:space="preserve">: The figure depicts a camera as an input device followed by a Face Detection Algorithm module. The output of this module shows the image of a person with a green square box around the face. The green box represents the face detection output. This frame is divided into 7 regions corresponding to 7 vibrators on the </w:t>
-      </w:r>
-      <w:proofErr w:type="spellStart"/>
-      <w:r>
-        <w:rPr>
-          <w:rFonts w:ascii="Times New Roman" w:hAnsi="Times New Roman" w:cs="Times New Roman"/>
-          <w:sz w:val="24"/>
-          <w:szCs w:val="24"/>
-        </w:rPr>
-        <w:t>haptic</w:t>
-      </w:r>
-      <w:proofErr w:type="spellEnd"/>
-      <w:r>
-        <w:rPr>
-          <w:rFonts w:ascii="Times New Roman" w:hAnsi="Times New Roman" w:cs="Times New Roman"/>
-          <w:sz w:val="24"/>
-          <w:szCs w:val="24"/>
-        </w:rPr>
-        <w:t xml:space="preserve"> belt. The region where the top-left corner of the face box is located, decides which </w:t>
-      </w:r>
-      <w:proofErr w:type="gramStart"/>
-      <w:r>
-        <w:rPr>
-          <w:rFonts w:ascii="Times New Roman" w:hAnsi="Times New Roman" w:cs="Times New Roman"/>
-          <w:sz w:val="24"/>
-          <w:szCs w:val="24"/>
-        </w:rPr>
-        <w:t>vibrator  would</w:t>
-      </w:r>
-      <w:proofErr w:type="gramEnd"/>
-      <w:r>
-        <w:rPr>
-          <w:rFonts w:ascii="Times New Roman" w:hAnsi="Times New Roman" w:cs="Times New Roman"/>
-          <w:sz w:val="24"/>
-          <w:szCs w:val="24"/>
-        </w:rPr>
-        <w:t xml:space="preserve"> indicate the location of person. The duration of vibration indicates the distance. </w:t>
-      </w:r>
     </w:p>
     <w:p>
       <w:pPr>
@@ -2712,6 +3010,7 @@
           <w:sz w:val="24"/>
           <w:szCs w:val="24"/>
         </w:rPr>
+        <w:lastRenderedPageBreak/>
         <w:t xml:space="preserve">S. Krishna, D. </w:t>
       </w:r>
       <w:proofErr w:type="spellStart"/>
@@ -2797,7 +3096,6 @@
           <w:sz w:val="24"/>
           <w:szCs w:val="24"/>
         </w:rPr>
-        <w:lastRenderedPageBreak/>
         <w:t xml:space="preserve">S. Krishna, G. Little, J. Black and S. </w:t>
       </w:r>
       <w:proofErr w:type="spellStart"/>
@@ -3245,6 +3543,32 @@
     <w:basedOn w:val="DefaultParagraphFont"/>
     <w:rsid w:val="004A726E"/>
   </w:style>
+  <w:style w:type="table" w:styleId="TableGrid">
+    <w:name w:val="Table Grid"/>
+    <w:basedOn w:val="TableNormal"/>
+    <w:uiPriority w:val="59"/>
+    <w:rsid w:val="00284512"/>
+    <w:pPr>
+      <w:spacing w:after="0" w:line="240" w:lineRule="auto"/>
+    </w:pPr>
+    <w:tblPr>
+      <w:tblInd w:w="0" w:type="dxa"/>
+      <w:tblBorders>
+        <w:top w:val="single" w:sz="4" w:space="0" w:color="000000" w:themeColor="text1"/>
+        <w:left w:val="single" w:sz="4" w:space="0" w:color="000000" w:themeColor="text1"/>
+        <w:bottom w:val="single" w:sz="4" w:space="0" w:color="000000" w:themeColor="text1"/>
+        <w:right w:val="single" w:sz="4" w:space="0" w:color="000000" w:themeColor="text1"/>
+        <w:insideH w:val="single" w:sz="4" w:space="0" w:color="000000" w:themeColor="text1"/>
+        <w:insideV w:val="single" w:sz="4" w:space="0" w:color="000000" w:themeColor="text1"/>
+      </w:tblBorders>
+      <w:tblCellMar>
+        <w:top w:w="0" w:type="dxa"/>
+        <w:left w:w="108" w:type="dxa"/>
+        <w:bottom w:w="0" w:type="dxa"/>
+        <w:right w:w="108" w:type="dxa"/>
+      </w:tblCellMar>
+    </w:tblPr>
+  </w:style>
 </w:styles>
 </file>
 

</xml_diff>